<commit_message>
Severstal task 2 (#1)
* task2_dev

* task2_dev

* corrections
</commit_message>
<xml_diff>
--- a/северсталь/DS_test.docx
+++ b/северсталь/DS_test.docx
@@ -1,6 +1,7 @@
 
 <file path=word/document.xml><?xml version="1.0" encoding="utf-8"?>
 <w:document xmlns:wpc="http://schemas.microsoft.com/office/word/2010/wordprocessingCanvas" xmlns:cx="http://schemas.microsoft.com/office/drawing/2014/chartex" xmlns:cx1="http://schemas.microsoft.com/office/drawing/2015/9/8/chartex" xmlns:mc="http://schemas.openxmlformats.org/markup-compatibility/2006" xmlns:o="urn:schemas-microsoft-com:office:office" xmlns:r="http://schemas.openxmlformats.org/officeDocument/2006/relationships" xmlns:m="http://schemas.openxmlformats.org/officeDocument/2006/math" xmlns:v="urn:schemas-microsoft-com:vml" xmlns:wp14="http://schemas.microsoft.com/office/word/2010/wordprocessingDrawing" xmlns:wp="http://schemas.openxmlformats.org/drawingml/2006/wordprocessingDrawing" xmlns:w10="urn:schemas-microsoft-com:office:word" xmlns:w="http://schemas.openxmlformats.org/wordprocessingml/2006/main" xmlns:w14="http://schemas.microsoft.com/office/word/2010/wordml" xmlns:w15="http://schemas.microsoft.com/office/word/2012/wordml" xmlns:w16se="http://schemas.microsoft.com/office/word/2015/wordml/symex" xmlns:wpg="http://schemas.microsoft.com/office/word/2010/wordprocessingGroup" xmlns:wpi="http://schemas.microsoft.com/office/word/2010/wordprocessingInk" xmlns:wne="http://schemas.microsoft.com/office/word/2006/wordml" xmlns:wps="http://schemas.microsoft.com/office/word/2010/wordprocessingShape" mc:Ignorable="w14 w15 w16se wp14">
+  <w:background w:color="A5A5A5" w:themeColor="background1" w:themeShade="A5"/>
   <w:body>
     <w:p>
       <w:pPr>
@@ -22,7 +23,7 @@
     </w:p>
     <w:p>
       <w:pPr>
-        <w:pStyle w:val="a3"/>
+        <w:pStyle w:val="ListParagraph"/>
         <w:numPr>
           <w:ilvl w:val="0"/>
           <w:numId w:val="3"/>
@@ -79,7 +80,7 @@
     </w:p>
     <w:p>
       <w:pPr>
-        <w:pStyle w:val="a3"/>
+        <w:pStyle w:val="ListParagraph"/>
         <w:numPr>
           <w:ilvl w:val="0"/>
           <w:numId w:val="3"/>
@@ -110,7 +111,7 @@
     </w:p>
     <w:p>
       <w:pPr>
-        <w:pStyle w:val="a3"/>
+        <w:pStyle w:val="ListParagraph"/>
         <w:numPr>
           <w:ilvl w:val="0"/>
           <w:numId w:val="3"/>
@@ -198,7 +199,7 @@
     </w:p>
     <w:p>
       <w:pPr>
-        <w:pStyle w:val="2"/>
+        <w:pStyle w:val="Heading2"/>
         <w:rPr>
           <w:b/>
           <w:color w:val="auto"/>
@@ -478,7 +479,7 @@
     </w:p>
     <w:p>
       <w:pPr>
-        <w:pStyle w:val="a3"/>
+        <w:pStyle w:val="ListParagraph"/>
         <w:numPr>
           <w:ilvl w:val="0"/>
           <w:numId w:val="4"/>
@@ -549,6 +550,20 @@
           <w:sz w:val="24"/>
           <w:szCs w:val="24"/>
         </w:rPr>
+        <w:t xml:space="preserve"> А</w:t>
+      </w:r>
+      <w:r>
+        <w:rPr>
+          <w:sz w:val="24"/>
+          <w:szCs w:val="24"/>
+        </w:rPr>
+        <w:t>, чем для стали</w:t>
+      </w:r>
+      <w:r>
+        <w:rPr>
+          <w:sz w:val="24"/>
+          <w:szCs w:val="24"/>
+        </w:rPr>
         <w:t xml:space="preserve"> </w:t>
       </w:r>
       <w:r>
@@ -556,14 +571,7 @@
           <w:sz w:val="24"/>
           <w:szCs w:val="24"/>
         </w:rPr>
-        <w:t>А</w:t>
-      </w:r>
-      <w:r>
-        <w:rPr>
-          <w:sz w:val="24"/>
-          <w:szCs w:val="24"/>
-        </w:rPr>
-        <w:t>, чем для стали</w:t>
+        <w:t>марки</w:t>
       </w:r>
       <w:r>
         <w:rPr>
@@ -572,22 +580,6 @@
         </w:rPr>
         <w:t xml:space="preserve"> </w:t>
       </w:r>
-      <w:r>
-        <w:rPr>
-          <w:sz w:val="24"/>
-          <w:szCs w:val="24"/>
-        </w:rPr>
-        <w:t>марки</w:t>
-      </w:r>
-      <w:r>
-        <w:rPr>
-          <w:sz w:val="24"/>
-          <w:szCs w:val="24"/>
-        </w:rPr>
-        <w:t xml:space="preserve"> </w:t>
-      </w:r>
-      <w:bookmarkStart w:id="0" w:name="_GoBack"/>
-      <w:bookmarkEnd w:id="0"/>
       <w:r>
         <w:rPr>
           <w:sz w:val="24"/>
@@ -606,7 +598,7 @@
     </w:p>
     <w:p>
       <w:pPr>
-        <w:pStyle w:val="a3"/>
+        <w:pStyle w:val="ListParagraph"/>
         <w:numPr>
           <w:ilvl w:val="0"/>
           <w:numId w:val="4"/>
@@ -833,7 +825,7 @@
     </w:p>
     <w:p>
       <w:pPr>
-        <w:pStyle w:val="2"/>
+        <w:pStyle w:val="Heading2"/>
         <w:rPr>
           <w:b/>
           <w:color w:val="auto"/>
@@ -894,7 +886,35 @@
           <w:sz w:val="24"/>
           <w:szCs w:val="24"/>
         </w:rPr>
-        <w:t>ы собрали данные о высоте слоя сырья и его влажности. Высота слоя и влажность измеряются при входе сырья в машину. Сырье проходит через обжиговую машину за час.</w:t>
+        <w:t xml:space="preserve">ы собрали данные о высоте слоя сырья и его влажности. Высота слоя и влажность измеряются при входе сырья в машину. Сырье проходит через </w:t>
+      </w:r>
+      <w:r>
+        <w:rPr>
+          <w:rFonts w:cstheme="minorHAnsi"/>
+          <w:sz w:val="24"/>
+          <w:szCs w:val="24"/>
+          <w:vertAlign w:val="subscript"/>
+        </w:rPr>
+        <w:t>обж</w:t>
+      </w:r>
+      <w:bookmarkStart w:id="0" w:name="_GoBack"/>
+      <w:bookmarkEnd w:id="0"/>
+      <w:r>
+        <w:rPr>
+          <w:rFonts w:cstheme="minorHAnsi"/>
+          <w:sz w:val="24"/>
+          <w:szCs w:val="24"/>
+          <w:vertAlign w:val="subscript"/>
+        </w:rPr>
+        <w:t>иговую</w:t>
+      </w:r>
+      <w:r>
+        <w:rPr>
+          <w:rFonts w:cstheme="minorHAnsi"/>
+          <w:sz w:val="24"/>
+          <w:szCs w:val="24"/>
+        </w:rPr>
+        <w:t xml:space="preserve"> машину за час.</w:t>
       </w:r>
     </w:p>
     <w:p>
@@ -2209,7 +2229,6 @@
                 <w:lang w:eastAsia="ru-RU"/>
               </w:rPr>
             </w:pPr>
-            <w:proofErr w:type="spellStart"/>
             <w:r>
               <w:rPr>
                 <w:rFonts w:eastAsia="Times New Roman" w:cstheme="minorHAnsi"/>
@@ -2220,7 +2239,6 @@
               </w:rPr>
               <w:t>H_data</w:t>
             </w:r>
-            <w:proofErr w:type="spellEnd"/>
           </w:p>
         </w:tc>
         <w:tc>
@@ -2289,7 +2307,6 @@
                 <w:lang w:eastAsia="ru-RU"/>
               </w:rPr>
             </w:pPr>
-            <w:proofErr w:type="spellStart"/>
             <w:r>
               <w:rPr>
                 <w:rFonts w:eastAsia="Times New Roman" w:cstheme="minorHAnsi"/>
@@ -2300,7 +2317,6 @@
               </w:rPr>
               <w:t>AH_data</w:t>
             </w:r>
-            <w:proofErr w:type="spellEnd"/>
           </w:p>
         </w:tc>
         <w:tc>
@@ -2525,18 +2541,8 @@
           <w:sz w:val="24"/>
           <w:szCs w:val="24"/>
         </w:rPr>
-        <w:t xml:space="preserve">5808 </w:t>
-      </w:r>
-      <w:proofErr w:type="spellStart"/>
-      <w:r>
-        <w:rPr>
-          <w:rFonts w:cstheme="minorHAnsi"/>
-          <w:sz w:val="24"/>
-          <w:szCs w:val="24"/>
-        </w:rPr>
-        <w:t>предиктов</w:t>
-      </w:r>
-      <w:proofErr w:type="spellEnd"/>
+        <w:t>5808 предиктов</w:t>
+      </w:r>
       <w:r>
         <w:rPr>
           <w:rFonts w:cstheme="minorHAnsi"/>
@@ -2582,7 +2588,7 @@
       <w:hyperlink r:id="rId5" w:history="1">
         <w:r>
           <w:rPr>
-            <w:rStyle w:val="a4"/>
+            <w:rStyle w:val="Hyperlink"/>
             <w:rFonts w:cstheme="minorHAnsi"/>
             <w:sz w:val="24"/>
             <w:szCs w:val="24"/>
@@ -3391,15 +3397,15 @@
     <w:lsdException w:name="List Table 6 Colorful Accent 6" w:uiPriority="51"/>
     <w:lsdException w:name="List Table 7 Colorful Accent 6" w:uiPriority="52"/>
   </w:latentStyles>
-  <w:style w:type="paragraph" w:default="1" w:styleId="a">
+  <w:style w:type="paragraph" w:default="1" w:styleId="Normal">
     <w:name w:val="Normal"/>
     <w:qFormat/>
   </w:style>
-  <w:style w:type="paragraph" w:styleId="2">
+  <w:style w:type="paragraph" w:styleId="Heading2">
     <w:name w:val="heading 2"/>
-    <w:basedOn w:val="a"/>
-    <w:next w:val="a"/>
-    <w:link w:val="20"/>
+    <w:basedOn w:val="Normal"/>
+    <w:next w:val="Normal"/>
+    <w:link w:val="Heading2Char"/>
     <w:uiPriority w:val="9"/>
     <w:unhideWhenUsed/>
     <w:qFormat/>
@@ -3417,13 +3423,13 @@
       <w:szCs w:val="26"/>
     </w:rPr>
   </w:style>
-  <w:style w:type="character" w:default="1" w:styleId="a0">
+  <w:style w:type="character" w:default="1" w:styleId="DefaultParagraphFont">
     <w:name w:val="Default Paragraph Font"/>
     <w:uiPriority w:val="1"/>
     <w:semiHidden/>
     <w:unhideWhenUsed/>
   </w:style>
-  <w:style w:type="table" w:default="1" w:styleId="a1">
+  <w:style w:type="table" w:default="1" w:styleId="TableNormal">
     <w:name w:val="Normal Table"/>
     <w:uiPriority w:val="99"/>
     <w:semiHidden/>
@@ -3438,15 +3444,15 @@
       </w:tblCellMar>
     </w:tblPr>
   </w:style>
-  <w:style w:type="numbering" w:default="1" w:styleId="a2">
+  <w:style w:type="numbering" w:default="1" w:styleId="NoList">
     <w:name w:val="No List"/>
     <w:uiPriority w:val="99"/>
     <w:semiHidden/>
     <w:unhideWhenUsed/>
   </w:style>
-  <w:style w:type="paragraph" w:styleId="a3">
+  <w:style w:type="paragraph" w:styleId="ListParagraph">
     <w:name w:val="List Paragraph"/>
-    <w:basedOn w:val="a"/>
+    <w:basedOn w:val="Normal"/>
     <w:uiPriority w:val="34"/>
     <w:qFormat/>
     <w:rsid w:val="00ED3991"/>
@@ -3455,9 +3461,9 @@
       <w:contextualSpacing/>
     </w:pPr>
   </w:style>
-  <w:style w:type="character" w:styleId="a4">
+  <w:style w:type="character" w:styleId="Hyperlink">
     <w:name w:val="Hyperlink"/>
-    <w:basedOn w:val="a0"/>
+    <w:basedOn w:val="DefaultParagraphFont"/>
     <w:uiPriority w:val="99"/>
     <w:unhideWhenUsed/>
     <w:rsid w:val="00590968"/>
@@ -3466,10 +3472,10 @@
       <w:u w:val="single"/>
     </w:rPr>
   </w:style>
-  <w:style w:type="character" w:customStyle="1" w:styleId="20">
-    <w:name w:val="Заголовок 2 Знак"/>
-    <w:basedOn w:val="a0"/>
-    <w:link w:val="2"/>
+  <w:style w:type="character" w:customStyle="1" w:styleId="Heading2Char">
+    <w:name w:val="Heading 2 Char"/>
+    <w:basedOn w:val="DefaultParagraphFont"/>
+    <w:link w:val="Heading2"/>
     <w:uiPriority w:val="9"/>
     <w:rsid w:val="00CB6875"/>
     <w:rPr>
@@ -3481,7 +3487,7 @@
   </w:style>
   <w:style w:type="character" w:customStyle="1" w:styleId="UnresolvedMention">
     <w:name w:val="Unresolved Mention"/>
-    <w:basedOn w:val="a0"/>
+    <w:basedOn w:val="DefaultParagraphFont"/>
     <w:uiPriority w:val="99"/>
     <w:semiHidden/>
     <w:unhideWhenUsed/>

</xml_diff>